<commit_message>
Finished Project 4, HW6 & HW7
</commit_message>
<xml_diff>
--- a/ECE5484-Fundamentals of Computer Systems/Homeworks/6/Ahmed_Gasser_HW6.docx
+++ b/ECE5484-Fundamentals of Computer Systems/Homeworks/6/Ahmed_Gasser_HW6.docx
@@ -137,25 +137,7 @@
         <w:ind w:left="720"/>
       </w:pPr>
       <w:r>
-        <w:t xml:space="preserve">Since S = </w:t>
-      </w:r>
-      <w:r>
-        <w:t>1 / ((1 - f) + (f / k))</w:t>
-      </w:r>
-      <w:r>
-        <w:t>, therefore S (</w:t>
-      </w:r>
-      <w:r>
-        <w:t>(1 - f) + (f / k)</w:t>
-      </w:r>
-      <w:r>
-        <w:t xml:space="preserve">) = 1 ---&gt; k = Sf / (1 - </w:t>
-      </w:r>
-      <w:r>
-        <w:t>S (1 - f)</w:t>
-      </w:r>
-      <w:r>
-        <w:t>)</w:t>
+        <w:t>Since S = 1 / ((1 - f) + (f / k)), therefore S ((1 - f) + (f / k)) = 1 ---&gt; k = Sf / (1 - S (1 - f))</w:t>
       </w:r>
     </w:p>
     <w:p>
@@ -221,16 +203,7 @@
         <w:t xml:space="preserve">disk </w:t>
       </w:r>
       <w:r>
-        <w:t xml:space="preserve">= (1.25 x 0.4) / </w:t>
-      </w:r>
-      <w:r>
-        <w:t>(1 – 1.25 (1 – 0.</w:t>
-      </w:r>
-      <w:r>
-        <w:t>4</w:t>
-      </w:r>
-      <w:r>
-        <w:t>))</w:t>
+        <w:t>= (1.25 x 0.4) / (1 – 1.25 (1 – 0.4))</w:t>
       </w:r>
       <w:r>
         <w:t xml:space="preserve"> = </w:t>
@@ -339,31 +312,7 @@
         <w:t xml:space="preserve"> = </w:t>
       </w:r>
       <w:r>
-        <w:t>1 / ((1 - f) + (f / k))</w:t>
-      </w:r>
-      <w:r>
-        <w:t xml:space="preserve"> = </w:t>
-      </w:r>
-      <w:r>
-        <w:t>1 / ( (1 – 0.</w:t>
-      </w:r>
-      <w:r>
-        <w:t>7</w:t>
-      </w:r>
-      <w:r>
-        <w:t>) + (0.</w:t>
-      </w:r>
-      <w:r>
-        <w:t>7</w:t>
-      </w:r>
-      <w:r>
-        <w:t xml:space="preserve"> / </w:t>
-      </w:r>
-      <w:r>
-        <w:t>1.5</w:t>
-      </w:r>
-      <w:r>
-        <w:t>))</w:t>
+        <w:t>1 / ((1 - f) + (f / k)) = 1 / ( (1 – 0.7) + (0.7 / 1.5))</w:t>
       </w:r>
       <w:r>
         <w:t xml:space="preserve"> = 1.30 or 30%</w:t>
@@ -383,22 +332,7 @@
         <w:t>disk</w:t>
       </w:r>
       <w:r>
-        <w:t xml:space="preserve"> </w:t>
-      </w:r>
-      <w:r>
-        <w:t>= 1 / ((1 - f) + (f / k)) = 1 / ( (1 – 0.</w:t>
-      </w:r>
-      <w:r>
-        <w:t>3</w:t>
-      </w:r>
-      <w:r>
-        <w:t>) + (0.</w:t>
-      </w:r>
-      <w:r>
-        <w:t>3</w:t>
-      </w:r>
-      <w:r>
-        <w:t xml:space="preserve"> / </w:t>
+        <w:t xml:space="preserve"> = 1 / ((1 - f) + (f / k)) = 1 / ( (1 – 0.3) + (0.3 / </w:t>
       </w:r>
       <w:r>
         <w:t>2.75</w:t>
@@ -448,58 +382,34 @@
         <w:ind w:left="1080"/>
       </w:pPr>
       <w:r>
-        <w:t xml:space="preserve">Cost per percentage of speedup for </w:t>
-      </w:r>
-      <w:r>
+        <w:t>Cost per percentage of speedup for disk = $1500/24</w:t>
+      </w:r>
+      <w:r>
+        <w:t>%</w:t>
+      </w:r>
+      <w:r>
+        <w:t xml:space="preserve"> = </w:t>
+      </w:r>
+      <w:r>
+        <w:t>$62.50</w:t>
+      </w:r>
+    </w:p>
+    <w:p>
+      <w:pPr>
+        <w:pStyle w:val="ListParagraph"/>
+        <w:ind w:left="1080"/>
+      </w:pPr>
+      <w:r>
+        <w:t xml:space="preserve">Since cost per percentage of speedup for disk is lower than that of CPU, therefore I would choose </w:t>
+      </w:r>
+      <w:r>
+        <w:rPr>
+          <w:highlight w:val="yellow"/>
+        </w:rPr>
         <w:t>disk</w:t>
       </w:r>
       <w:r>
-        <w:t xml:space="preserve"> = $</w:t>
-      </w:r>
-      <w:r>
-        <w:t>1500</w:t>
-      </w:r>
-      <w:r>
-        <w:t>/</w:t>
-      </w:r>
-      <w:r>
-        <w:t>24</w:t>
-      </w:r>
-      <w:r>
-        <w:t>%</w:t>
-      </w:r>
-      <w:r>
-        <w:t xml:space="preserve"> = </w:t>
-      </w:r>
-      <w:r>
-        <w:t>$62.50</w:t>
-      </w:r>
-    </w:p>
-    <w:p>
-      <w:pPr>
-        <w:pStyle w:val="ListParagraph"/>
-        <w:ind w:left="1080"/>
-      </w:pPr>
-      <w:r>
-        <w:t xml:space="preserve">Since cost </w:t>
-      </w:r>
-      <w:r>
-        <w:t>per percentage of speedup for disk</w:t>
-      </w:r>
-      <w:r>
-        <w:t xml:space="preserve"> is lower than that of CPU, therefore I would choose </w:t>
-      </w:r>
-      <w:r>
-        <w:rPr>
-          <w:highlight w:val="yellow"/>
-        </w:rPr>
-        <w:t>disk</w:t>
-      </w:r>
-      <w:r>
-        <w:t xml:space="preserve"> </w:t>
-      </w:r>
-      <w:r>
-        <w:t>to yield the best performance improvement for the least amount of money</w:t>
+        <w:t xml:space="preserve"> to yield the best performance improvement for the least amount of money</w:t>
       </w:r>
     </w:p>
     <w:p>
@@ -610,28 +520,7 @@
         <w:t>875</w:t>
       </w:r>
       <w:r>
-        <w:t xml:space="preserve"> </w:t>
-      </w:r>
-      <w:r>
-        <w:t>($6</w:t>
-      </w:r>
-      <w:r>
-        <w:t>2</w:t>
-      </w:r>
-      <w:r>
-        <w:t>.</w:t>
-      </w:r>
-      <w:r>
-        <w:t>50</w:t>
-      </w:r>
-      <w:r>
-        <w:t xml:space="preserve"> x </w:t>
-      </w:r>
-      <w:r>
-        <w:t>30</w:t>
-      </w:r>
-      <w:r>
-        <w:t>)</w:t>
+        <w:t xml:space="preserve"> ($62.50 x 30)</w:t>
       </w:r>
       <w:r>
         <w:t>.</w:t>
@@ -750,10 +639,7 @@
         </w:numPr>
       </w:pPr>
       <w:r>
-        <w:t>C</w:t>
-      </w:r>
-      <w:r>
-        <w:t>hannel I/O - used in the largest enterprise-class- systems</w:t>
+        <w:t>Channel I/O - used in the largest enterprise-class- systems</w:t>
       </w:r>
       <w:r>
         <w:t xml:space="preserve">. We use it so </w:t>
@@ -798,19 +684,7 @@
       </w:pPr>
       <w:r>
         <w:lastRenderedPageBreak/>
-        <w:t xml:space="preserve">a. </w:t>
-      </w:r>
-      <w:r>
-        <w:t>RAID-0 cannot tolerate a single disk failure because the data is split up amongst all the drives in</w:t>
-      </w:r>
-      <w:r>
-        <w:t xml:space="preserve"> </w:t>
-      </w:r>
-      <w:r>
-        <w:t>the array and there is no redundancy</w:t>
-      </w:r>
-      <w:r>
-        <w:t>.</w:t>
+        <w:t>a. RAID-0 cannot tolerate a single disk failure because the data is split up amongst all the drives in the array and there is no redundancy.</w:t>
       </w:r>
     </w:p>
     <w:p>
@@ -821,13 +695,7 @@
         <w:t xml:space="preserve">b. </w:t>
       </w:r>
       <w:r>
-        <w:t>RAID-1, RAID-2 and RAID-6. RAID-1 can tolerate multiple disk failures only if the</w:t>
-      </w:r>
-      <w:r>
-        <w:t xml:space="preserve"> </w:t>
-      </w:r>
-      <w:r>
-        <w:t>failure does not involve a disk and its mirror image.</w:t>
+        <w:t>RAID-1, RAID-2 and RAID-6. RAID-1 can tolerate multiple disk failures only if the failure does not involve a disk and its mirror image.</w:t>
       </w:r>
     </w:p>
     <w:p>
@@ -855,20 +723,14 @@
         <w:t xml:space="preserve"> which makes jobs taking more time to be processed</w:t>
       </w:r>
       <w:r>
+        <w:t>. Multiprocessing refers to processing of multiple processes at same time by multiple CPUs</w:t>
+      </w:r>
+      <w:r>
+        <w:t xml:space="preserve"> which makes jobs taking less time to be processed</w:t>
+      </w:r>
+      <w:r>
         <w:t>.</w:t>
       </w:r>
-      <w:r>
-        <w:t xml:space="preserve"> </w:t>
-      </w:r>
-      <w:r>
-        <w:t>Multiprocessing refers to processing of multiple processes at same time by multiple CPUs</w:t>
-      </w:r>
-      <w:r>
-        <w:t xml:space="preserve"> which makes jobs taking less time to be processed</w:t>
-      </w:r>
-      <w:r>
-        <w:t>.</w:t>
-      </w:r>
     </w:p>
     <w:p>
       <w:pPr>
@@ -883,31 +745,10 @@
         <w:t xml:space="preserve">b. </w:t>
       </w:r>
       <w:r>
-        <w:t>Multiprogramming is a form of parallel processing in which several programs run at the same time on a single processor.</w:t>
-      </w:r>
-      <w:r>
-        <w:t xml:space="preserve"> </w:t>
-      </w:r>
-      <w:r>
-        <w:t>Since there is only one processor, there can be no true simultaneous execution of different programs. Instead, the operating system executes part of one program, then part of another, and so on. To the user it appears that all programs are executing at the same time.</w:t>
-      </w:r>
-      <w:r>
-        <w:t xml:space="preserve"> </w:t>
-      </w:r>
-      <w:r>
-        <w:t>Multithreading is the ability of a program or an operating system process to manage its use by more than one user at a time and to even manage multiple requests by the same user without having to have multiple copies of the program running in the computer</w:t>
-      </w:r>
-      <w:r>
-        <w:t>. That is, m</w:t>
-      </w:r>
-      <w:r>
-        <w:t>ultiprogramming is time-sliced execution of different programs</w:t>
-      </w:r>
-      <w:r>
-        <w:t xml:space="preserve"> and m</w:t>
-      </w:r>
-      <w:r>
-        <w:t>ultithreading is concurrent execution of a single program.</w:t>
+        <w:t>Multiprogramming is a form of parallel processing in which several programs run at the same time on a single processor. Since there is only one processor, there can be no true simultaneous execution of different programs. Instead, the operating system executes part of one program, then part of another, and so on. To the user it appears that all programs are executing at the same time. Multithreading is the ability of a program or an operating system process to manage its use by more than one user at a time and to even manage multiple requests by the same user without having to have multiple copies of the program running in the computer</w:t>
+      </w:r>
+      <w:r>
+        <w:t>. That is, multiprogramming is time-sliced execution of different programs and multithreading is concurrent execution of a single program.</w:t>
       </w:r>
     </w:p>
     <w:p>
@@ -935,7 +776,13 @@
         <w:t xml:space="preserve"> the execution environment of a Java class called a virtual machine.</w:t>
       </w:r>
       <w:r>
-        <w:t xml:space="preserve"> Besides, a real machine is a computer and we run it right on the computer itself, however, the virtual machine sits between the code and computer and runs the code that’s written.</w:t>
+        <w:t xml:space="preserve"> Besides, a real machine is a computer and we run it right on the computer itself, however, the virtual machine sits between the code and computer and runs the code </w:t>
+      </w:r>
+      <w:r>
+        <w:t>that is</w:t>
+      </w:r>
+      <w:r>
+        <w:t xml:space="preserve"> written.</w:t>
       </w:r>
     </w:p>
     <w:p>
@@ -954,7 +801,43 @@
         </w:numPr>
       </w:pPr>
       <w:r>
-        <w:t>De</w:t>
+        <w:t>If you run a program in a</w:t>
+      </w:r>
+      <w:r>
+        <w:t>nother</w:t>
+      </w:r>
+      <w:r>
+        <w:t xml:space="preserve"> program </w:t>
+      </w:r>
+      <w:r>
+        <w:t xml:space="preserve">(VM) </w:t>
+      </w:r>
+      <w:r>
+        <w:t xml:space="preserve">that’s running, something </w:t>
+      </w:r>
+      <w:r>
+        <w:t xml:space="preserve">has to </w:t>
+      </w:r>
+      <w:r>
+        <w:t>give in</w:t>
+      </w:r>
+      <w:r>
+        <w:t xml:space="preserve"> order</w:t>
+      </w:r>
+      <w:r>
+        <w:t xml:space="preserve"> to get the program through the program to the hardware which is why generally a compiled language like C is going to be faster because it’s not running through the virtual machine</w:t>
+      </w:r>
+      <w:r>
+        <w:t>.</w:t>
+      </w:r>
+      <w:r>
+        <w:t xml:space="preserve"> That is, </w:t>
+      </w:r>
+      <w:r>
+        <w:t>after compiling, Java programs run on a Java virtual machine (JVM) rather than directly on the computer's processor as native code, as do C and C++ programs</w:t>
+      </w:r>
+      <w:r>
+        <w:t xml:space="preserve"> which is why a Java program running in JVM.</w:t>
       </w:r>
     </w:p>
     <w:p>
@@ -963,6 +846,11 @@
           <w:bottom w:val="single" w:sz="4" w:space="1" w:color="auto"/>
         </w:pBdr>
       </w:pPr>
+    </w:p>
+    <w:p>
+      <w:r>
+        <w:br w:type="page"/>
+      </w:r>
     </w:p>
     <w:p>
       <w:pPr>
@@ -973,7 +861,141 @@
         </w:numPr>
       </w:pPr>
       <w:r>
-        <w:t>As</w:t>
+        <w:lastRenderedPageBreak/>
+        <w:t>a) 52.230.7.1</w:t>
+      </w:r>
+      <w:r>
+        <w:t xml:space="preserve"> = </w:t>
+      </w:r>
+      <w:r>
+        <w:rPr>
+          <w:highlight w:val="yellow"/>
+        </w:rPr>
+        <w:t>0</w:t>
+      </w:r>
+      <w:r>
+        <w:t>0</w:t>
+      </w:r>
+      <w:r>
+        <w:t>110100</w:t>
+      </w:r>
+      <w:r>
+        <w:t>.</w:t>
+      </w:r>
+      <w:r>
+        <w:t xml:space="preserve"> </w:t>
+      </w:r>
+      <w:r>
+        <w:t>11100110</w:t>
+      </w:r>
+      <w:r>
+        <w:t>.</w:t>
+      </w:r>
+      <w:r>
+        <w:t xml:space="preserve"> </w:t>
+      </w:r>
+      <w:r>
+        <w:t>111</w:t>
+      </w:r>
+      <w:r>
+        <w:t>.1</w:t>
+      </w:r>
+      <w:r>
+        <w:t xml:space="preserve"> ---&gt; 0… falls into </w:t>
+      </w:r>
+      <w:r>
+        <w:rPr>
+          <w:highlight w:val="yellow"/>
+        </w:rPr>
+        <w:t>Class A Network</w:t>
+      </w:r>
+    </w:p>
+    <w:p>
+      <w:pPr>
+        <w:pStyle w:val="ListParagraph"/>
+      </w:pPr>
+      <w:r>
+        <w:t>b) 222.17.44.39</w:t>
+      </w:r>
+      <w:r>
+        <w:t xml:space="preserve"> = </w:t>
+      </w:r>
+      <w:r>
+        <w:rPr>
+          <w:highlight w:val="yellow"/>
+        </w:rPr>
+        <w:t>110</w:t>
+      </w:r>
+      <w:r>
+        <w:t>11110</w:t>
+      </w:r>
+      <w:r>
+        <w:t>.</w:t>
+      </w:r>
+      <w:r>
+        <w:t>10001</w:t>
+      </w:r>
+      <w:r>
+        <w:t>.</w:t>
+      </w:r>
+      <w:r>
+        <w:t>101100</w:t>
+      </w:r>
+      <w:r>
+        <w:t>.</w:t>
+      </w:r>
+      <w:r>
+        <w:t>100111</w:t>
+      </w:r>
+      <w:r>
+        <w:t xml:space="preserve"> ---&gt; 11</w:t>
+      </w:r>
+      <w:r>
+        <w:t>0</w:t>
+      </w:r>
+      <w:r>
+        <w:t xml:space="preserve">… falls into </w:t>
+      </w:r>
+      <w:r>
+        <w:rPr>
+          <w:highlight w:val="yellow"/>
+        </w:rPr>
+        <w:t>Class C Network</w:t>
+      </w:r>
+    </w:p>
+    <w:p>
+      <w:pPr>
+        <w:pStyle w:val="ListParagraph"/>
+      </w:pPr>
+      <w:r>
+        <w:t>c) 129.255.255.255</w:t>
+      </w:r>
+      <w:r>
+        <w:t xml:space="preserve"> = </w:t>
+      </w:r>
+      <w:r>
+        <w:rPr>
+          <w:highlight w:val="yellow"/>
+        </w:rPr>
+        <w:t>10</w:t>
+      </w:r>
+      <w:r>
+        <w:t>000001</w:t>
+      </w:r>
+      <w:r>
+        <w:t>.</w:t>
+      </w:r>
+      <w:r>
+        <w:t>11111111</w:t>
+      </w:r>
+      <w:r>
+        <w:t xml:space="preserve">.11…. ---&gt; 10… falls into </w:t>
+      </w:r>
+      <w:r>
+        <w:rPr>
+          <w:highlight w:val="yellow"/>
+        </w:rPr>
+        <w:t>Class B Network</w:t>
       </w:r>
     </w:p>
     <w:p>
@@ -992,7 +1014,37 @@
         </w:numPr>
       </w:pPr>
       <w:r>
-        <w:t>Das</w:t>
+        <w:t xml:space="preserve">Vinton </w:t>
+      </w:r>
+      <w:r>
+        <w:t>Cerf</w:t>
+      </w:r>
+      <w:r>
+        <w:t xml:space="preserve"> i</w:t>
+      </w:r>
+      <w:r>
+        <w:t>s</w:t>
+      </w:r>
+      <w:r>
+        <w:t xml:space="preserve"> </w:t>
+      </w:r>
+      <w:r>
+        <w:t>Widely known as one of the "Fathers of the Internet," Cerf is the co-designer of the TCP/IP protocols and the architecture of the Internet</w:t>
+      </w:r>
+      <w:r>
+        <w:t>.</w:t>
+      </w:r>
+      <w:r>
+        <w:t xml:space="preserve"> In 2004, he won the ACM Turing Award</w:t>
+      </w:r>
+      <w:r>
+        <w:t xml:space="preserve"> </w:t>
+      </w:r>
+      <w:r>
+        <w:t>f</w:t>
+      </w:r>
+      <w:r>
+        <w:t>or pioneering work on internetworking, including the design and implementation of the Internet's basic communications protocols, TCP/IP, and for inspired leadership in networking.</w:t>
       </w:r>
     </w:p>
     <w:p>

</xml_diff>